<commit_message>
direct-to-dev change templates Ferienbetreuung
</commit_message>
<xml_diff>
--- a/ebegu-server/src/main/resources/vorlagenFerienbetreuung/2021 Template Deutsch.docx
+++ b/ebegu-server/src/main/resources/vorlagenFerienbetreuung/2021 Template Deutsch.docx
@@ -517,13 +517,7 @@
         <w:rPr>
           <w:rFonts w:cs="Arial"/>
         </w:rPr>
-        <w:t>Demnach</w:t>
-      </w:r>
-      <w:r>
-        <w:rPr>
-          <w:rFonts w:cs="Arial"/>
-        </w:rPr>
-        <w:t xml:space="preserve"> haben im Schuljahr </w:t>
+        <w:t xml:space="preserve">Demnach sind im Schuljahr </w:t>
       </w:r>
       <w:r>
         <w:rPr>
@@ -541,7 +535,13 @@
         <w:rPr>
           <w:rFonts w:cs="Arial"/>
         </w:rPr>
-        <w:t xml:space="preserve">Kinder aus dem Kanton Bern </w:t>
+        <w:t>total</w:t>
+      </w:r>
+      <w:r>
+        <w:rPr>
+          <w:rFonts w:cs="Arial"/>
+        </w:rPr>
+        <w:t xml:space="preserve"> </w:t>
       </w:r>
       <w:r>
         <w:rPr>
@@ -553,7 +553,7 @@
         <w:rPr>
           <w:rFonts w:cs="Arial"/>
         </w:rPr>
-        <w:t>Betreuungstage in Anspruch genommen. Davon betreffen</w:t>
+        <w:t>Betreuungstage von Kindern aus dem Kanton Bern in Anspruch genommen worden. Davon betreffen</w:t>
       </w:r>
       <w:r>
         <w:rPr>
@@ -8627,6 +8627,7 @@
     <w:rsid w:val="00573FAE"/>
     <w:rsid w:val="00C6407E"/>
     <w:rsid w:val="00C95DAD"/>
+    <w:rsid w:val="00CA77A7"/>
     <w:rsid w:val="00CA7AA6"/>
     <w:rsid w:val="00D64904"/>
     <w:rsid w:val="00E009D3"/>
@@ -9295,16 +9296,13 @@
 </file>
 
 <file path=customXml/item2.xml><?xml version="1.0" encoding="utf-8"?>
-<officeatwork xmlns="http://schemas.officeatwork.com/Document">eNp7v3u/jUt+cmlual6JnU1wfk5pSWZ+nmeKnY0+MscnMS+9NDE91c7IwNTURh/OtQnLTC0HqoVQAUCh4NSc1GSgUfooHLgVAFOAKK8=</officeatwork>
+<p:properties xmlns:p="http://schemas.microsoft.com/office/2006/metadata/properties" xmlns:xsi="http://www.w3.org/2001/XMLSchema-instance" xmlns:pc="http://schemas.microsoft.com/office/infopath/2007/PartnerControls">
+  <documentManagement/>
+</p:properties>
 </file>
 
 <file path=customXml/item3.xml><?xml version="1.0" encoding="utf-8"?>
-<?mso-contentType ?>
-<FormTemplates xmlns="http://schemas.microsoft.com/sharepoint/v3/contenttype/forms">
-  <Display>DocumentLibraryForm</Display>
-  <Edit>DocumentLibraryForm</Edit>
-  <New>DocumentLibraryForm</New>
-</FormTemplates>
+<officeatwork xmlns="http://schemas.officeatwork.com/Media"/>
 </file>
 
 <file path=customXml/item4.xml><?xml version="1.0" encoding="utf-8"?>
@@ -9312,20 +9310,10 @@
 </file>
 
 <file path=customXml/item5.xml><?xml version="1.0" encoding="utf-8"?>
-<officeatwork xmlns="http://schemas.officeatwork.com/Media"/>
+<b:Sources xmlns:b="http://schemas.openxmlformats.org/officeDocument/2006/bibliography" xmlns="http://schemas.openxmlformats.org/officeDocument/2006/bibliography" SelectedStyle="\APASixthEditionOfficeOnline.xsl" StyleName="APA" Version="6"/>
 </file>
 
 <file path=customXml/item6.xml><?xml version="1.0" encoding="utf-8"?>
-<p:properties xmlns:p="http://schemas.microsoft.com/office/2006/metadata/properties" xmlns:xsi="http://www.w3.org/2001/XMLSchema-instance" xmlns:pc="http://schemas.microsoft.com/office/infopath/2007/PartnerControls">
-  <documentManagement/>
-</p:properties>
-</file>
-
-<file path=customXml/item7.xml><?xml version="1.0" encoding="utf-8"?>
-<officeatwork xmlns="http://schemas.officeatwork.com/Formulas">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</officeatwork>
-</file>
-
-<file path=customXml/item8.xml><?xml version="1.0" encoding="utf-8"?>
 <ct:contentTypeSchema xmlns:ct="http://schemas.microsoft.com/office/2006/metadata/contentType" xmlns:ma="http://schemas.microsoft.com/office/2006/metadata/properties/metaAttributes" ct:_="" ma:_="" ma:contentTypeName="Dokument" ma:contentTypeID="0x010100711209C60F5007419C092DB1F82A4795" ma:contentTypeVersion="9" ma:contentTypeDescription="Ein neues Dokument erstellen." ma:contentTypeScope="" ma:versionID="ddb10cc1903f988a2bdc77454b9dc4c6">
   <xsd:schema xmlns:xsd="http://www.w3.org/2001/XMLSchema" xmlns:xs="http://www.w3.org/2001/XMLSchema" xmlns:p="http://schemas.microsoft.com/office/2006/metadata/properties" xmlns:ns2="d53bc33c-7e51-42d1-8a72-72bcbf7ea968" xmlns:ns3="55df0d9a-b115-40a4-96c1-9261dc1f94e8" targetNamespace="http://schemas.microsoft.com/office/2006/metadata/properties" ma:root="true" ma:fieldsID="0c657c3bfd70ec264372646d204a4f2b" ns2:_="" ns3:_="">
     <xsd:import namespace="d53bc33c-7e51-42d1-8a72-72bcbf7ea968"/>
@@ -9522,8 +9510,21 @@
 </ct:contentTypeSchema>
 </file>
 
+<file path=customXml/item7.xml><?xml version="1.0" encoding="utf-8"?>
+<?mso-contentType ?>
+<FormTemplates xmlns="http://schemas.microsoft.com/sharepoint/v3/contenttype/forms">
+  <Display>DocumentLibraryForm</Display>
+  <Edit>DocumentLibraryForm</Edit>
+  <New>DocumentLibraryForm</New>
+</FormTemplates>
+</file>
+
+<file path=customXml/item8.xml><?xml version="1.0" encoding="utf-8"?>
+<officeatwork xmlns="http://schemas.officeatwork.com/Formulas">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</officeatwork>
+</file>
+
 <file path=customXml/item9.xml><?xml version="1.0" encoding="utf-8"?>
-<b:Sources xmlns:b="http://schemas.openxmlformats.org/officeDocument/2006/bibliography" xmlns="http://schemas.openxmlformats.org/officeDocument/2006/bibliography" SelectedStyle="\APASixthEditionOfficeOnline.xsl" StyleName="APA" Version="6"/>
+<officeatwork xmlns="http://schemas.officeatwork.com/Document">eNp7v3u/jUt+cmlual6JnU1wfk5pSWZ+nmeKnY0+MscnMS+9NDE91c7IwNTURh/OtQnLTC0HqoVQAUCh4NSc1GSgUfooHLgVAFOAKK8=</officeatwork>
 </file>
 
 <file path=customXml/itemProps1.xml><?xml version="1.0" encoding="utf-8"?>
@@ -9535,17 +9536,18 @@
 </file>
 
 <file path=customXml/itemProps2.xml><?xml version="1.0" encoding="utf-8"?>
-<ds:datastoreItem xmlns:ds="http://schemas.openxmlformats.org/officeDocument/2006/customXml" ds:itemID="{F7B2CEC2-A8CE-4AF9-B039-B0292F324464}">
+<ds:datastoreItem xmlns:ds="http://schemas.openxmlformats.org/officeDocument/2006/customXml" ds:itemID="{CF8C781F-9144-403C-88BA-6B28B22A5F72}">
   <ds:schemaRefs>
-    <ds:schemaRef ds:uri="http://schemas.officeatwork.com/Document"/>
+    <ds:schemaRef ds:uri="http://schemas.microsoft.com/office/2006/metadata/properties"/>
+    <ds:schemaRef ds:uri="http://schemas.microsoft.com/office/infopath/2007/PartnerControls"/>
   </ds:schemaRefs>
 </ds:datastoreItem>
 </file>
 
 <file path=customXml/itemProps3.xml><?xml version="1.0" encoding="utf-8"?>
-<ds:datastoreItem xmlns:ds="http://schemas.openxmlformats.org/officeDocument/2006/customXml" ds:itemID="{3584C619-5178-47D0-ADD3-9E3B6069A653}">
+<ds:datastoreItem xmlns:ds="http://schemas.openxmlformats.org/officeDocument/2006/customXml" ds:itemID="{266ABE55-E049-409F-9CBD-15A8924B0F65}">
   <ds:schemaRefs>
-    <ds:schemaRef ds:uri="http://schemas.microsoft.com/sharepoint/v3/contenttype/forms"/>
+    <ds:schemaRef ds:uri="http://schemas.officeatwork.com/Media"/>
   </ds:schemaRefs>
 </ds:datastoreItem>
 </file>
@@ -9559,31 +9561,14 @@
 </file>
 
 <file path=customXml/itemProps5.xml><?xml version="1.0" encoding="utf-8"?>
-<ds:datastoreItem xmlns:ds="http://schemas.openxmlformats.org/officeDocument/2006/customXml" ds:itemID="{266ABE55-E049-409F-9CBD-15A8924B0F65}">
+<ds:datastoreItem xmlns:ds="http://schemas.openxmlformats.org/officeDocument/2006/customXml" ds:itemID="{ED411609-C66C-4996-8FC3-C6EBC0CBC2E5}">
   <ds:schemaRefs>
-    <ds:schemaRef ds:uri="http://schemas.officeatwork.com/Media"/>
+    <ds:schemaRef ds:uri="http://schemas.openxmlformats.org/officeDocument/2006/bibliography"/>
   </ds:schemaRefs>
 </ds:datastoreItem>
 </file>
 
 <file path=customXml/itemProps6.xml><?xml version="1.0" encoding="utf-8"?>
-<ds:datastoreItem xmlns:ds="http://schemas.openxmlformats.org/officeDocument/2006/customXml" ds:itemID="{CF8C781F-9144-403C-88BA-6B28B22A5F72}">
-  <ds:schemaRefs>
-    <ds:schemaRef ds:uri="http://schemas.microsoft.com/office/2006/metadata/properties"/>
-    <ds:schemaRef ds:uri="http://schemas.microsoft.com/office/infopath/2007/PartnerControls"/>
-  </ds:schemaRefs>
-</ds:datastoreItem>
-</file>
-
-<file path=customXml/itemProps7.xml><?xml version="1.0" encoding="utf-8"?>
-<ds:datastoreItem xmlns:ds="http://schemas.openxmlformats.org/officeDocument/2006/customXml" ds:itemID="{DF20F474-602E-4888-AD09-7D578490F71F}">
-  <ds:schemaRefs>
-    <ds:schemaRef ds:uri="http://schemas.officeatwork.com/Formulas"/>
-  </ds:schemaRefs>
-</ds:datastoreItem>
-</file>
-
-<file path=customXml/itemProps8.xml><?xml version="1.0" encoding="utf-8"?>
 <ds:datastoreItem xmlns:ds="http://schemas.openxmlformats.org/officeDocument/2006/customXml" ds:itemID="{2FA27F0C-F5FD-4BF9-9684-7B35FB443146}">
   <ds:schemaRefs>
     <ds:schemaRef ds:uri="http://schemas.microsoft.com/office/2006/metadata/contentType"/>
@@ -9602,10 +9587,26 @@
 </ds:datastoreItem>
 </file>
 
+<file path=customXml/itemProps7.xml><?xml version="1.0" encoding="utf-8"?>
+<ds:datastoreItem xmlns:ds="http://schemas.openxmlformats.org/officeDocument/2006/customXml" ds:itemID="{3584C619-5178-47D0-ADD3-9E3B6069A653}">
+  <ds:schemaRefs>
+    <ds:schemaRef ds:uri="http://schemas.microsoft.com/sharepoint/v3/contenttype/forms"/>
+  </ds:schemaRefs>
+</ds:datastoreItem>
+</file>
+
+<file path=customXml/itemProps8.xml><?xml version="1.0" encoding="utf-8"?>
+<ds:datastoreItem xmlns:ds="http://schemas.openxmlformats.org/officeDocument/2006/customXml" ds:itemID="{DF20F474-602E-4888-AD09-7D578490F71F}">
+  <ds:schemaRefs>
+    <ds:schemaRef ds:uri="http://schemas.officeatwork.com/Formulas"/>
+  </ds:schemaRefs>
+</ds:datastoreItem>
+</file>
+
 <file path=customXml/itemProps9.xml><?xml version="1.0" encoding="utf-8"?>
-<ds:datastoreItem xmlns:ds="http://schemas.openxmlformats.org/officeDocument/2006/customXml" ds:itemID="{ED411609-C66C-4996-8FC3-C6EBC0CBC2E5}">
+<ds:datastoreItem xmlns:ds="http://schemas.openxmlformats.org/officeDocument/2006/customXml" ds:itemID="{F7B2CEC2-A8CE-4AF9-B039-B0292F324464}">
   <ds:schemaRefs>
-    <ds:schemaRef ds:uri="http://schemas.openxmlformats.org/officeDocument/2006/bibliography"/>
+    <ds:schemaRef ds:uri="http://schemas.officeatwork.com/Document"/>
   </ds:schemaRefs>
 </ds:datastoreItem>
 </file>
</xml_diff>